<commit_message>
Commit de fin ?
</commit_message>
<xml_diff>
--- a/doc/Doc Le Pré d'à Coté.docx
+++ b/doc/Doc Le Pré d'à Coté.docx
@@ -438,7 +438,13 @@
     <w:p/>
     <w:p>
       <w:r>
-        <w:t>Un article et une publication liée à un certain moment (actualité, news, promotions). Un article est associé à une date d’actu (date début promo, date début actu…</w:t>
+        <w:t>Un article e</w:t>
+      </w:r>
+      <w:r>
+        <w:t>s</w:t>
+      </w:r>
+      <w:r>
+        <w:t>t une publication liée à un certain moment (actualité, news, promotions). Un article est associé à une date d’actu (date début promo, date début actu…</w:t>
       </w:r>
       <w:proofErr w:type="spellStart"/>
       <w:r>
@@ -503,15 +509,71 @@
     <w:p/>
     <w:p>
       <w:r>
-        <w:t xml:space="preserve">Les fiches </w:t>
-      </w:r>
-      <w:proofErr w:type="gramStart"/>
-      <w:r>
-        <w:t>des producteur</w:t>
-      </w:r>
-      <w:proofErr w:type="gramEnd"/>
+        <w:t>Les fiches des producteur</w:t>
+      </w:r>
+      <w:r>
+        <w:t>s</w:t>
+      </w:r>
       <w:r>
         <w:t xml:space="preserve"> sont des pages. Il faut donc aller dans le menu « page » à gauche.</w:t>
+      </w:r>
+      <w:bookmarkStart w:id="0" w:name="_GoBack"/>
+      <w:bookmarkEnd w:id="0"/>
+    </w:p>
+    <w:p/>
+    <w:p>
+      <w:r>
+        <w:rPr>
+          <w:noProof/>
+        </w:rPr>
+        <w:drawing>
+          <wp:inline distT="0" distB="0" distL="0" distR="0" wp14:anchorId="5CC52D69" wp14:editId="6579CE72">
+            <wp:extent cx="5753100" cy="2298700"/>
+            <wp:effectExtent l="0" t="0" r="12700" b="12700"/>
+            <wp:docPr id="1" name="Image 1" descr="screen/Articles.png"/>
+            <wp:cNvGraphicFramePr>
+              <a:graphicFrameLocks xmlns:a="http://schemas.openxmlformats.org/drawingml/2006/main" noChangeAspect="1"/>
+            </wp:cNvGraphicFramePr>
+            <a:graphic xmlns:a="http://schemas.openxmlformats.org/drawingml/2006/main">
+              <a:graphicData uri="http://schemas.openxmlformats.org/drawingml/2006/picture">
+                <pic:pic xmlns:pic="http://schemas.openxmlformats.org/drawingml/2006/picture">
+                  <pic:nvPicPr>
+                    <pic:cNvPr id="0" name="Picture 1" descr="screen/Articles.png"/>
+                    <pic:cNvPicPr>
+                      <a:picLocks noChangeAspect="1" noChangeArrowheads="1"/>
+                    </pic:cNvPicPr>
+                  </pic:nvPicPr>
+                  <pic:blipFill>
+                    <a:blip r:embed="rId7" cstate="print">
+                      <a:extLst>
+                        <a:ext uri="{28A0092B-C50C-407E-A947-70E740481C1C}">
+                          <a14:useLocalDpi xmlns:a14="http://schemas.microsoft.com/office/drawing/2010/main" val="0"/>
+                        </a:ext>
+                      </a:extLst>
+                    </a:blip>
+                    <a:srcRect/>
+                    <a:stretch>
+                      <a:fillRect/>
+                    </a:stretch>
+                  </pic:blipFill>
+                  <pic:spPr bwMode="auto">
+                    <a:xfrm>
+                      <a:off x="0" y="0"/>
+                      <a:ext cx="5753100" cy="2298700"/>
+                    </a:xfrm>
+                    <a:prstGeom prst="rect">
+                      <a:avLst/>
+                    </a:prstGeom>
+                    <a:noFill/>
+                    <a:ln>
+                      <a:noFill/>
+                    </a:ln>
+                  </pic:spPr>
+                </pic:pic>
+              </a:graphicData>
+            </a:graphic>
+          </wp:inline>
+        </w:drawing>
       </w:r>
     </w:p>
     <w:p/>
@@ -536,13 +598,7 @@
         <w:rPr>
           <w:b/>
         </w:rPr>
-        <w:t xml:space="preserve">Comment modifier </w:t>
-      </w:r>
-      <w:r>
-        <w:rPr>
-          <w:b/>
-        </w:rPr>
-        <w:t>une catégorie de produit</w:t>
+        <w:t>Comment modifier une catégorie de produit</w:t>
       </w:r>
     </w:p>
     <w:p>
@@ -560,13 +616,7 @@
         <w:rPr>
           <w:b/>
         </w:rPr>
-        <w:t xml:space="preserve">Comment ajouter / modifier </w:t>
-      </w:r>
-      <w:r>
-        <w:rPr>
-          <w:b/>
-        </w:rPr>
-        <w:t>une actualité</w:t>
+        <w:t>Comment ajouter / modifier une actualité</w:t>
       </w:r>
     </w:p>
     <w:p>
@@ -584,13 +634,7 @@
         <w:rPr>
           <w:b/>
         </w:rPr>
-        <w:t xml:space="preserve">Comment </w:t>
-      </w:r>
-      <w:r>
-        <w:rPr>
-          <w:b/>
-        </w:rPr>
-        <w:t>modifier l’adresse du magasin</w:t>
+        <w:t>Comment modifier l’adresse du magasin</w:t>
       </w:r>
     </w:p>
     <w:p>
@@ -628,8 +672,6 @@
         </w:rPr>
         <w:t xml:space="preserve">Comment </w:t>
       </w:r>
-      <w:bookmarkStart w:id="0" w:name="_GoBack"/>
-      <w:bookmarkEnd w:id="0"/>
     </w:p>
     <w:p/>
     <w:p/>

</xml_diff>